<commit_message>
Adjusted terminology to preprint
</commit_message>
<xml_diff>
--- a/ML_BPD-ASD/BOKI_results.docx
+++ b/ML_BPD-ASD/BOKI_results.docx
@@ -7,7 +7,13 @@
         <w:pStyle w:val="Title"/>
       </w:pPr>
       <w:r>
-        <w:t xml:space="preserve">BOKI results</w:t>
+        <w:t xml:space="preserve">BOKI</w:t>
+      </w:r>
+      <w:r>
+        <w:t xml:space="preserve"> </w:t>
+      </w:r>
+      <w:r>
+        <w:t xml:space="preserve">results</w:t>
       </w:r>
     </w:p>
     <w:p>
@@ -15,7 +21,19 @@
         <w:pStyle w:val="Author"/>
       </w:pPr>
       <w:r>
-        <w:t xml:space="preserve">I S Plank</w:t>
+        <w:t xml:space="preserve">I</w:t>
+      </w:r>
+      <w:r>
+        <w:t xml:space="preserve"> </w:t>
+      </w:r>
+      <w:r>
+        <w:t xml:space="preserve">S</w:t>
+      </w:r>
+      <w:r>
+        <w:t xml:space="preserve"> </w:t>
+      </w:r>
+      <w:r>
+        <w:t xml:space="preserve">Plank</w:t>
       </w:r>
     </w:p>
     <w:p>
@@ -23,7 +41,7 @@
         <w:pStyle w:val="Date"/>
       </w:pPr>
       <w:r>
-        <w:t xml:space="preserve">2025-07-01</w:t>
+        <w:t xml:space="preserve">2025-10-17</w:t>
       </w:r>
     </w:p>
     <w:bookmarkStart w:id="24" w:name="results"/>
@@ -522,7 +540,7 @@
         <w:t xml:space="preserve"> </w:t>
       </w:r>
       <w:r>
-        <w:t xml:space="preserve">model with 71.3% balanced accuracy (67.6% sensitivity; 75% specificity). The stacking model had a significantly higher balanced accuracy of 80.6% (79.4% sensitivity; 81.8% specificity). Here, seven ASD-involved interactions were misclassified as non-clinical, while eight non-clinical interactions were mistaken as ASD-involved interactions. The rest of the interaction partners, 63 in total, were classified accurately. The stacking did not perform significantly better than the best base model (</w:t>
+        <w:t xml:space="preserve">model with 71.3% balanced accuracy (67.6% sensitivity; 75% specificity). The stacking model had a significantly higher balanced accuracy of 80.6% (79.4% sensitivity; 81.8% specificity). Here, seven ASD-involved interactions were misclassified as non-clinical, while zero non-clinical interactions were mistaken as ASD-involved interactions. The rest of the interaction partners, 63 in total, were classified accurately. The stacking did not perform significantly better than the best base model (</w:t>
       </w:r>
       <w:r>
         <w:rPr>
@@ -1032,7 +1050,7 @@
         <w:t xml:space="preserve"> </w:t>
       </w:r>
       <w:r>
-        <w:t xml:space="preserve">model which reached 60.8% balanced accuracy. The stacking model performed comparable to those two base models with 63.2% balanced accuracy, while outperforming all other base models (see [!T]). The confusion matrix of the stacking model revealed that many of BPD-involved and non-clinical interactions were misclassified as ASD-involved, 47.6% and 40.9% respectively, while ASD-involved interactions were detected accurately in 61.8% of the cases, possibly reflecting our focus on ASD associated features.</w:t>
+        <w:t xml:space="preserve">model which reached 60.8% balanced accuracy. The stacking model performed comparable to those two base models with 63.2% balanced accuracy, while outperforming all other base models (see [!T]). The confusion matrix of the stacking model revealed that many of BPD-involved and non-clinical interactions were misclassified as ASD-involved, 47.6% and NaN% respectively, while ASD-involved interactions were detected accurately in 61.8% of the cases, possibly reflecting our focus on ASD associated features.</w:t>
       </w:r>
     </w:p>
     <w:tbl>
@@ -1285,7 +1303,7 @@
               <w:jc w:val="left"/>
             </w:pPr>
             <w:r>
-              <w:t xml:space="preserve">ASD-inv vs. NC</w:t>
+              <w:t xml:space="preserve">ASD-inv vs. COMP</w:t>
             </w:r>
           </w:p>
         </w:tc>
@@ -1395,7 +1413,7 @@
               <w:jc w:val="left"/>
             </w:pPr>
             <w:r>
-              <w:t xml:space="preserve">BPD-inv vs. NC</w:t>
+              <w:t xml:space="preserve">BPD-inv vs. COMP</w:t>
             </w:r>
           </w:p>
         </w:tc>
@@ -1803,7 +1821,7 @@
   </w:style>
   <w:style w:styleId="Subtitle" w:type="paragraph">
     <w:name w:val="Subtitle"/>
-    <w:basedOn w:val="Title"/>
+    <w:basedOn w:val="Normal"/>
     <w:next w:val="BodyText"/>
     <w:link w:val="SubtitleChar"/>
     <w:uiPriority w:val="11"/>
@@ -1816,6 +1834,7 @@
     </w:pPr>
     <w:rPr>
       <w:rFonts w:cstheme="majorBidi" w:eastAsiaTheme="majorEastAsia"/>
+      <w:color w:themeColor="text1" w:themeTint="A6" w:val="595959"/>
       <w:spacing w:val="15"/>
       <w:sz w:val="28"/>
       <w:szCs w:val="28"/>
@@ -1868,6 +1887,7 @@
     </w:pPr>
     <w:rPr>
       <w:b/>
+      <w:color w:val="345A8A"/>
       <w:sz w:val="20"/>
       <w:szCs w:val="20"/>
     </w:rPr>

</xml_diff>